<commit_message>
Updates to weatherpy - 6-20a
</commit_message>
<xml_diff>
--- a/Python-APIs/instructions_apis_WeatherPy.docx
+++ b/Python-APIs/instructions_apis_WeatherPy.docx
@@ -61,6 +61,13 @@
       <w:r>
         <w:t xml:space="preserve">Write list of cities to csv file. </w:t>
       </w:r>
+      <w:r>
+        <w:rPr>
+          <w:b/>
+          <w:highlight w:val="yellow"/>
+        </w:rPr>
+        <w:t>https://pypi.python.org/pypi/citipy</w:t>
+      </w:r>
     </w:p>
     <w:p>
       <w:pPr>
@@ -70,8 +77,6 @@
           <w:numId w:val="1"/>
         </w:numPr>
       </w:pPr>
-      <w:bookmarkStart w:id="0" w:name="_GoBack"/>
-      <w:bookmarkEnd w:id="0"/>
       <w:r>
         <w:t xml:space="preserve">Get latitude longitude for each of the cities. </w:t>
       </w:r>
@@ -106,6 +111,1809 @@
     <w:p>
       <w:pPr>
         <w:pStyle w:val="NoSpacing"/>
+        <w:ind w:left="360"/>
+        <w:rPr>
+          <w:color w:val="00B050"/>
+        </w:rPr>
+      </w:pPr>
+      <w:r>
+        <w:t xml:space="preserve">(city, </w:t>
+      </w:r>
+      <w:r>
+        <w:rPr>
+          <w:b/>
+        </w:rPr>
+        <w:t>cloudiness,</w:t>
+      </w:r>
+      <w:r>
+        <w:t xml:space="preserve"> country, date, </w:t>
+      </w:r>
+      <w:r>
+        <w:rPr>
+          <w:b/>
+          <w:color w:val="00B0F0"/>
+        </w:rPr>
+        <w:t>Humidity</w:t>
+      </w:r>
+      <w:r>
+        <w:t xml:space="preserve">, latitude, longitude, </w:t>
+      </w:r>
+      <w:r>
+        <w:rPr>
+          <w:b/>
+          <w:color w:val="FF0000"/>
+        </w:rPr>
+        <w:t>max temp</w:t>
+      </w:r>
+      <w:r>
+        <w:rPr>
+          <w:color w:val="FF0000"/>
+        </w:rPr>
+        <w:t xml:space="preserve"> </w:t>
+      </w:r>
+      <w:r>
+        <w:rPr>
+          <w:color w:val="00B050"/>
+        </w:rPr>
+        <w:t>wind speed</w:t>
+      </w:r>
+    </w:p>
+    <w:p>
+      <w:pPr>
+        <w:pStyle w:val="NoSpacing"/>
+        <w:numPr>
+          <w:ilvl w:val="0"/>
+          <w:numId w:val="1"/>
+        </w:numPr>
+      </w:pPr>
+      <w:r>
+        <w:t xml:space="preserve">Convert to </w:t>
+      </w:r>
+      <w:proofErr w:type="spellStart"/>
+      <w:r>
+        <w:t>dataframe</w:t>
+      </w:r>
+      <w:proofErr w:type="spellEnd"/>
+    </w:p>
+    <w:p>
+      <w:pPr>
+        <w:pStyle w:val="NoSpacing"/>
+        <w:numPr>
+          <w:ilvl w:val="0"/>
+          <w:numId w:val="1"/>
+        </w:numPr>
+      </w:pPr>
+      <w:r>
+        <w:t xml:space="preserve">Use information to plot the </w:t>
+      </w:r>
+      <w:r>
+        <w:t>results.</w:t>
+      </w:r>
+    </w:p>
+    <w:p>
+      <w:pPr>
+        <w:pStyle w:val="NoSpacing"/>
+        <w:numPr>
+          <w:ilvl w:val="0"/>
+          <w:numId w:val="1"/>
+        </w:numPr>
+      </w:pPr>
+      <w:r>
+        <w:t>Interpret the results.</w:t>
+      </w:r>
+      <w:bookmarkStart w:id="0" w:name="_GoBack"/>
+      <w:bookmarkEnd w:id="0"/>
+    </w:p>
+    <w:p>
+      <w:pPr>
+        <w:pStyle w:val="NoSpacing"/>
+      </w:pPr>
+    </w:p>
+    <w:p>
+      <w:pPr>
+        <w:pStyle w:val="HTMLPreformatted"/>
+        <w:shd w:val="clear" w:color="auto" w:fill="FFFFFF"/>
+        <w:wordWrap w:val="0"/>
+        <w:textAlignment w:val="baseline"/>
+        <w:rPr>
+          <w:color w:val="000000"/>
+          <w:sz w:val="21"/>
+          <w:szCs w:val="21"/>
+        </w:rPr>
+      </w:pPr>
+      <w:r>
+        <w:rPr>
+          <w:color w:val="000000"/>
+          <w:sz w:val="21"/>
+          <w:szCs w:val="21"/>
+        </w:rPr>
+        <w:t>{'base': 'stations',</w:t>
+      </w:r>
+    </w:p>
+    <w:p>
+      <w:pPr>
+        <w:pStyle w:val="HTMLPreformatted"/>
+        <w:shd w:val="clear" w:color="auto" w:fill="FFFFFF"/>
+        <w:wordWrap w:val="0"/>
+        <w:textAlignment w:val="baseline"/>
+        <w:rPr>
+          <w:color w:val="000000"/>
+          <w:sz w:val="21"/>
+          <w:szCs w:val="21"/>
+        </w:rPr>
+      </w:pPr>
+      <w:r>
+        <w:rPr>
+          <w:color w:val="000000"/>
+          <w:sz w:val="21"/>
+          <w:szCs w:val="21"/>
+        </w:rPr>
+        <w:t xml:space="preserve"> 'clouds': {'all': 0},</w:t>
+      </w:r>
+    </w:p>
+    <w:p>
+      <w:pPr>
+        <w:pStyle w:val="HTMLPreformatted"/>
+        <w:shd w:val="clear" w:color="auto" w:fill="FFFFFF"/>
+        <w:wordWrap w:val="0"/>
+        <w:textAlignment w:val="baseline"/>
+        <w:rPr>
+          <w:color w:val="000000"/>
+          <w:sz w:val="21"/>
+          <w:szCs w:val="21"/>
+        </w:rPr>
+      </w:pPr>
+      <w:r>
+        <w:rPr>
+          <w:color w:val="000000"/>
+          <w:sz w:val="21"/>
+          <w:szCs w:val="21"/>
+        </w:rPr>
+        <w:t xml:space="preserve"> 'cod': 200,</w:t>
+      </w:r>
+    </w:p>
+    <w:p>
+      <w:pPr>
+        <w:pStyle w:val="HTMLPreformatted"/>
+        <w:shd w:val="clear" w:color="auto" w:fill="FFFFFF"/>
+        <w:wordWrap w:val="0"/>
+        <w:textAlignment w:val="baseline"/>
+        <w:rPr>
+          <w:color w:val="000000"/>
+          <w:sz w:val="21"/>
+          <w:szCs w:val="21"/>
+        </w:rPr>
+      </w:pPr>
+      <w:r>
+        <w:rPr>
+          <w:color w:val="000000"/>
+          <w:sz w:val="21"/>
+          <w:szCs w:val="21"/>
+        </w:rPr>
+        <w:t xml:space="preserve"> '</w:t>
+      </w:r>
+      <w:proofErr w:type="spellStart"/>
+      <w:r>
+        <w:rPr>
+          <w:color w:val="000000"/>
+          <w:sz w:val="21"/>
+          <w:szCs w:val="21"/>
+        </w:rPr>
+        <w:t>coord</w:t>
+      </w:r>
+      <w:proofErr w:type="spellEnd"/>
+      <w:r>
+        <w:rPr>
+          <w:color w:val="000000"/>
+          <w:sz w:val="21"/>
+          <w:szCs w:val="21"/>
+        </w:rPr>
+        <w:t>': {'</w:t>
+      </w:r>
+      <w:proofErr w:type="spellStart"/>
+      <w:r>
+        <w:rPr>
+          <w:color w:val="000000"/>
+          <w:sz w:val="21"/>
+          <w:szCs w:val="21"/>
+        </w:rPr>
+        <w:t>lat</w:t>
+      </w:r>
+      <w:proofErr w:type="spellEnd"/>
+      <w:r>
+        <w:rPr>
+          <w:color w:val="000000"/>
+          <w:sz w:val="21"/>
+          <w:szCs w:val="21"/>
+        </w:rPr>
+        <w:t>': 39.91, '</w:t>
+      </w:r>
+      <w:proofErr w:type="spellStart"/>
+      <w:r>
+        <w:rPr>
+          <w:color w:val="000000"/>
+          <w:sz w:val="21"/>
+          <w:szCs w:val="21"/>
+        </w:rPr>
+        <w:t>lon</w:t>
+      </w:r>
+      <w:proofErr w:type="spellEnd"/>
+      <w:r>
+        <w:rPr>
+          <w:color w:val="000000"/>
+          <w:sz w:val="21"/>
+          <w:szCs w:val="21"/>
+        </w:rPr>
+        <w:t>': 116.39},</w:t>
+      </w:r>
+    </w:p>
+    <w:p>
+      <w:pPr>
+        <w:pStyle w:val="HTMLPreformatted"/>
+        <w:shd w:val="clear" w:color="auto" w:fill="FFFFFF"/>
+        <w:wordWrap w:val="0"/>
+        <w:textAlignment w:val="baseline"/>
+        <w:rPr>
+          <w:color w:val="000000"/>
+          <w:sz w:val="21"/>
+          <w:szCs w:val="21"/>
+        </w:rPr>
+      </w:pPr>
+      <w:r>
+        <w:rPr>
+          <w:color w:val="000000"/>
+          <w:sz w:val="21"/>
+          <w:szCs w:val="21"/>
+        </w:rPr>
+        <w:t xml:space="preserve"> 'dt': 1529505000,</w:t>
+      </w:r>
+    </w:p>
+    <w:p>
+      <w:pPr>
+        <w:pStyle w:val="HTMLPreformatted"/>
+        <w:shd w:val="clear" w:color="auto" w:fill="FFFFFF"/>
+        <w:wordWrap w:val="0"/>
+        <w:textAlignment w:val="baseline"/>
+        <w:rPr>
+          <w:color w:val="000000"/>
+          <w:sz w:val="21"/>
+          <w:szCs w:val="21"/>
+        </w:rPr>
+      </w:pPr>
+      <w:r>
+        <w:rPr>
+          <w:color w:val="000000"/>
+          <w:sz w:val="21"/>
+          <w:szCs w:val="21"/>
+        </w:rPr>
+        <w:t xml:space="preserve"> 'id': 1816670,</w:t>
+      </w:r>
+    </w:p>
+    <w:p>
+      <w:pPr>
+        <w:pStyle w:val="HTMLPreformatted"/>
+        <w:shd w:val="clear" w:color="auto" w:fill="FFFFFF"/>
+        <w:wordWrap w:val="0"/>
+        <w:textAlignment w:val="baseline"/>
+        <w:rPr>
+          <w:color w:val="000000"/>
+          <w:sz w:val="21"/>
+          <w:szCs w:val="21"/>
+        </w:rPr>
+      </w:pPr>
+      <w:r>
+        <w:rPr>
+          <w:color w:val="000000"/>
+          <w:sz w:val="21"/>
+          <w:szCs w:val="21"/>
+        </w:rPr>
+        <w:t xml:space="preserve"> 'main': {'humidity': 47,</w:t>
+      </w:r>
+    </w:p>
+    <w:p>
+      <w:pPr>
+        <w:pStyle w:val="HTMLPreformatted"/>
+        <w:shd w:val="clear" w:color="auto" w:fill="FFFFFF"/>
+        <w:wordWrap w:val="0"/>
+        <w:textAlignment w:val="baseline"/>
+        <w:rPr>
+          <w:color w:val="000000"/>
+          <w:sz w:val="21"/>
+          <w:szCs w:val="21"/>
+        </w:rPr>
+      </w:pPr>
+      <w:r>
+        <w:rPr>
+          <w:color w:val="000000"/>
+          <w:sz w:val="21"/>
+          <w:szCs w:val="21"/>
+        </w:rPr>
+        <w:t xml:space="preserve">  'pressure': 1003,</w:t>
+      </w:r>
+    </w:p>
+    <w:p>
+      <w:pPr>
+        <w:pStyle w:val="HTMLPreformatted"/>
+        <w:shd w:val="clear" w:color="auto" w:fill="FFFFFF"/>
+        <w:wordWrap w:val="0"/>
+        <w:textAlignment w:val="baseline"/>
+        <w:rPr>
+          <w:color w:val="000000"/>
+          <w:sz w:val="21"/>
+          <w:szCs w:val="21"/>
+        </w:rPr>
+      </w:pPr>
+      <w:r>
+        <w:rPr>
+          <w:color w:val="000000"/>
+          <w:sz w:val="21"/>
+          <w:szCs w:val="21"/>
+        </w:rPr>
+        <w:t xml:space="preserve">  'temp': 26,</w:t>
+      </w:r>
+    </w:p>
+    <w:p>
+      <w:pPr>
+        <w:pStyle w:val="HTMLPreformatted"/>
+        <w:shd w:val="clear" w:color="auto" w:fill="FFFFFF"/>
+        <w:wordWrap w:val="0"/>
+        <w:textAlignment w:val="baseline"/>
+        <w:rPr>
+          <w:color w:val="000000"/>
+          <w:sz w:val="21"/>
+          <w:szCs w:val="21"/>
+        </w:rPr>
+      </w:pPr>
+      <w:r>
+        <w:rPr>
+          <w:color w:val="000000"/>
+          <w:sz w:val="21"/>
+          <w:szCs w:val="21"/>
+        </w:rPr>
+        <w:t xml:space="preserve">  '</w:t>
+      </w:r>
+      <w:proofErr w:type="spellStart"/>
+      <w:r>
+        <w:rPr>
+          <w:color w:val="000000"/>
+          <w:sz w:val="21"/>
+          <w:szCs w:val="21"/>
+        </w:rPr>
+        <w:t>temp_max</w:t>
+      </w:r>
+      <w:proofErr w:type="spellEnd"/>
+      <w:r>
+        <w:rPr>
+          <w:color w:val="000000"/>
+          <w:sz w:val="21"/>
+          <w:szCs w:val="21"/>
+        </w:rPr>
+        <w:t>': 26,</w:t>
+      </w:r>
+    </w:p>
+    <w:p>
+      <w:pPr>
+        <w:pStyle w:val="HTMLPreformatted"/>
+        <w:shd w:val="clear" w:color="auto" w:fill="FFFFFF"/>
+        <w:wordWrap w:val="0"/>
+        <w:textAlignment w:val="baseline"/>
+        <w:rPr>
+          <w:color w:val="000000"/>
+          <w:sz w:val="21"/>
+          <w:szCs w:val="21"/>
+        </w:rPr>
+      </w:pPr>
+      <w:r>
+        <w:rPr>
+          <w:color w:val="000000"/>
+          <w:sz w:val="21"/>
+          <w:szCs w:val="21"/>
+        </w:rPr>
+        <w:t xml:space="preserve">  '</w:t>
+      </w:r>
+      <w:proofErr w:type="spellStart"/>
+      <w:r>
+        <w:rPr>
+          <w:color w:val="000000"/>
+          <w:sz w:val="21"/>
+          <w:szCs w:val="21"/>
+        </w:rPr>
+        <w:t>temp_min</w:t>
+      </w:r>
+      <w:proofErr w:type="spellEnd"/>
+      <w:r>
+        <w:rPr>
+          <w:color w:val="000000"/>
+          <w:sz w:val="21"/>
+          <w:szCs w:val="21"/>
+        </w:rPr>
+        <w:t>': 26},</w:t>
+      </w:r>
+    </w:p>
+    <w:p>
+      <w:pPr>
+        <w:pStyle w:val="HTMLPreformatted"/>
+        <w:shd w:val="clear" w:color="auto" w:fill="FFFFFF"/>
+        <w:wordWrap w:val="0"/>
+        <w:textAlignment w:val="baseline"/>
+        <w:rPr>
+          <w:color w:val="000000"/>
+          <w:sz w:val="21"/>
+          <w:szCs w:val="21"/>
+        </w:rPr>
+      </w:pPr>
+      <w:r>
+        <w:rPr>
+          <w:color w:val="000000"/>
+          <w:sz w:val="21"/>
+          <w:szCs w:val="21"/>
+        </w:rPr>
+        <w:t xml:space="preserve"> 'name': 'Beijing',</w:t>
+      </w:r>
+    </w:p>
+    <w:p>
+      <w:pPr>
+        <w:pStyle w:val="HTMLPreformatted"/>
+        <w:shd w:val="clear" w:color="auto" w:fill="FFFFFF"/>
+        <w:wordWrap w:val="0"/>
+        <w:textAlignment w:val="baseline"/>
+        <w:rPr>
+          <w:color w:val="000000"/>
+          <w:sz w:val="21"/>
+          <w:szCs w:val="21"/>
+        </w:rPr>
+      </w:pPr>
+      <w:r>
+        <w:rPr>
+          <w:color w:val="000000"/>
+          <w:sz w:val="21"/>
+          <w:szCs w:val="21"/>
+        </w:rPr>
+        <w:t xml:space="preserve"> 'sys': {'country': 'CN',</w:t>
+      </w:r>
+    </w:p>
+    <w:p>
+      <w:pPr>
+        <w:pStyle w:val="HTMLPreformatted"/>
+        <w:shd w:val="clear" w:color="auto" w:fill="FFFFFF"/>
+        <w:wordWrap w:val="0"/>
+        <w:textAlignment w:val="baseline"/>
+        <w:rPr>
+          <w:color w:val="000000"/>
+          <w:sz w:val="21"/>
+          <w:szCs w:val="21"/>
+        </w:rPr>
+      </w:pPr>
+      <w:r>
+        <w:rPr>
+          <w:color w:val="000000"/>
+          <w:sz w:val="21"/>
+          <w:szCs w:val="21"/>
+        </w:rPr>
+        <w:t xml:space="preserve">  'id': 7405,</w:t>
+      </w:r>
+    </w:p>
+    <w:p>
+      <w:pPr>
+        <w:pStyle w:val="HTMLPreformatted"/>
+        <w:shd w:val="clear" w:color="auto" w:fill="FFFFFF"/>
+        <w:wordWrap w:val="0"/>
+        <w:textAlignment w:val="baseline"/>
+        <w:rPr>
+          <w:color w:val="000000"/>
+          <w:sz w:val="21"/>
+          <w:szCs w:val="21"/>
+        </w:rPr>
+      </w:pPr>
+      <w:r>
+        <w:rPr>
+          <w:color w:val="000000"/>
+          <w:sz w:val="21"/>
+          <w:szCs w:val="21"/>
+        </w:rPr>
+        <w:t xml:space="preserve">  'message': 0.0238,</w:t>
+      </w:r>
+    </w:p>
+    <w:p>
+      <w:pPr>
+        <w:pStyle w:val="HTMLPreformatted"/>
+        <w:shd w:val="clear" w:color="auto" w:fill="FFFFFF"/>
+        <w:wordWrap w:val="0"/>
+        <w:textAlignment w:val="baseline"/>
+        <w:rPr>
+          <w:color w:val="000000"/>
+          <w:sz w:val="21"/>
+          <w:szCs w:val="21"/>
+        </w:rPr>
+      </w:pPr>
+      <w:r>
+        <w:rPr>
+          <w:color w:val="000000"/>
+          <w:sz w:val="21"/>
+          <w:szCs w:val="21"/>
+        </w:rPr>
+        <w:t xml:space="preserve">  'sunrise': 1529441153,</w:t>
+      </w:r>
+    </w:p>
+    <w:p>
+      <w:pPr>
+        <w:pStyle w:val="HTMLPreformatted"/>
+        <w:shd w:val="clear" w:color="auto" w:fill="FFFFFF"/>
+        <w:wordWrap w:val="0"/>
+        <w:textAlignment w:val="baseline"/>
+        <w:rPr>
+          <w:color w:val="000000"/>
+          <w:sz w:val="21"/>
+          <w:szCs w:val="21"/>
+        </w:rPr>
+      </w:pPr>
+      <w:r>
+        <w:rPr>
+          <w:color w:val="000000"/>
+          <w:sz w:val="21"/>
+          <w:szCs w:val="21"/>
+        </w:rPr>
+        <w:t xml:space="preserve">  'sunset': 1529495176,</w:t>
+      </w:r>
+    </w:p>
+    <w:p>
+      <w:pPr>
+        <w:pStyle w:val="HTMLPreformatted"/>
+        <w:shd w:val="clear" w:color="auto" w:fill="FFFFFF"/>
+        <w:wordWrap w:val="0"/>
+        <w:textAlignment w:val="baseline"/>
+        <w:rPr>
+          <w:color w:val="000000"/>
+          <w:sz w:val="21"/>
+          <w:szCs w:val="21"/>
+        </w:rPr>
+      </w:pPr>
+      <w:r>
+        <w:rPr>
+          <w:color w:val="000000"/>
+          <w:sz w:val="21"/>
+          <w:szCs w:val="21"/>
+        </w:rPr>
+        <w:t xml:space="preserve">  'type': 1},</w:t>
+      </w:r>
+    </w:p>
+    <w:p>
+      <w:pPr>
+        <w:pStyle w:val="HTMLPreformatted"/>
+        <w:shd w:val="clear" w:color="auto" w:fill="FFFFFF"/>
+        <w:wordWrap w:val="0"/>
+        <w:textAlignment w:val="baseline"/>
+        <w:rPr>
+          <w:color w:val="000000"/>
+          <w:sz w:val="21"/>
+          <w:szCs w:val="21"/>
+        </w:rPr>
+      </w:pPr>
+      <w:r>
+        <w:rPr>
+          <w:color w:val="000000"/>
+          <w:sz w:val="21"/>
+          <w:szCs w:val="21"/>
+        </w:rPr>
+        <w:t xml:space="preserve"> 'visibility': 10000,</w:t>
+      </w:r>
+    </w:p>
+    <w:p>
+      <w:pPr>
+        <w:pStyle w:val="HTMLPreformatted"/>
+        <w:shd w:val="clear" w:color="auto" w:fill="FFFFFF"/>
+        <w:wordWrap w:val="0"/>
+        <w:textAlignment w:val="baseline"/>
+        <w:rPr>
+          <w:color w:val="000000"/>
+          <w:sz w:val="21"/>
+          <w:szCs w:val="21"/>
+        </w:rPr>
+      </w:pPr>
+      <w:r>
+        <w:rPr>
+          <w:color w:val="000000"/>
+          <w:sz w:val="21"/>
+          <w:szCs w:val="21"/>
+        </w:rPr>
+        <w:t xml:space="preserve"> 'weather': [{'description': 'clear sky',</w:t>
+      </w:r>
+    </w:p>
+    <w:p>
+      <w:pPr>
+        <w:pStyle w:val="HTMLPreformatted"/>
+        <w:shd w:val="clear" w:color="auto" w:fill="FFFFFF"/>
+        <w:wordWrap w:val="0"/>
+        <w:textAlignment w:val="baseline"/>
+        <w:rPr>
+          <w:color w:val="000000"/>
+          <w:sz w:val="21"/>
+          <w:szCs w:val="21"/>
+        </w:rPr>
+      </w:pPr>
+      <w:r>
+        <w:rPr>
+          <w:color w:val="000000"/>
+          <w:sz w:val="21"/>
+          <w:szCs w:val="21"/>
+        </w:rPr>
+        <w:t xml:space="preserve">   'icon': '01n',</w:t>
+      </w:r>
+    </w:p>
+    <w:p>
+      <w:pPr>
+        <w:pStyle w:val="HTMLPreformatted"/>
+        <w:shd w:val="clear" w:color="auto" w:fill="FFFFFF"/>
+        <w:wordWrap w:val="0"/>
+        <w:textAlignment w:val="baseline"/>
+        <w:rPr>
+          <w:color w:val="000000"/>
+          <w:sz w:val="21"/>
+          <w:szCs w:val="21"/>
+        </w:rPr>
+      </w:pPr>
+      <w:r>
+        <w:rPr>
+          <w:color w:val="000000"/>
+          <w:sz w:val="21"/>
+          <w:szCs w:val="21"/>
+        </w:rPr>
+        <w:t xml:space="preserve">   'id': 800,</w:t>
+      </w:r>
+    </w:p>
+    <w:p>
+      <w:pPr>
+        <w:pStyle w:val="HTMLPreformatted"/>
+        <w:shd w:val="clear" w:color="auto" w:fill="FFFFFF"/>
+        <w:wordWrap w:val="0"/>
+        <w:textAlignment w:val="baseline"/>
+        <w:rPr>
+          <w:color w:val="000000"/>
+          <w:sz w:val="21"/>
+          <w:szCs w:val="21"/>
+        </w:rPr>
+      </w:pPr>
+      <w:r>
+        <w:rPr>
+          <w:color w:val="000000"/>
+          <w:sz w:val="21"/>
+          <w:szCs w:val="21"/>
+        </w:rPr>
+        <w:t xml:space="preserve">   'main': 'Clear'}],</w:t>
+      </w:r>
+    </w:p>
+    <w:p>
+      <w:pPr>
+        <w:pStyle w:val="HTMLPreformatted"/>
+        <w:shd w:val="clear" w:color="auto" w:fill="FFFFFF"/>
+        <w:wordWrap w:val="0"/>
+        <w:textAlignment w:val="baseline"/>
+        <w:rPr>
+          <w:color w:val="000000"/>
+          <w:sz w:val="21"/>
+          <w:szCs w:val="21"/>
+        </w:rPr>
+      </w:pPr>
+      <w:r>
+        <w:rPr>
+          <w:color w:val="000000"/>
+          <w:sz w:val="21"/>
+          <w:szCs w:val="21"/>
+        </w:rPr>
+        <w:t xml:space="preserve"> 'wind': {'deg': 70, 'speed': 3}}</w:t>
+      </w:r>
+    </w:p>
+    <w:p>
+      <w:pPr>
+        <w:pStyle w:val="NoSpacing"/>
+      </w:pPr>
+    </w:p>
+    <w:p>
+      <w:pPr>
+        <w:pStyle w:val="NoSpacing"/>
+      </w:pPr>
+    </w:p>
+    <w:p>
+      <w:pPr>
+        <w:shd w:val="clear" w:color="auto" w:fill="FFFFFF"/>
+        <w:tabs>
+          <w:tab w:val="left" w:pos="916"/>
+          <w:tab w:val="left" w:pos="1832"/>
+          <w:tab w:val="left" w:pos="2748"/>
+          <w:tab w:val="left" w:pos="3664"/>
+          <w:tab w:val="left" w:pos="4580"/>
+          <w:tab w:val="left" w:pos="5496"/>
+          <w:tab w:val="left" w:pos="6412"/>
+          <w:tab w:val="left" w:pos="7328"/>
+          <w:tab w:val="left" w:pos="8244"/>
+          <w:tab w:val="left" w:pos="9160"/>
+          <w:tab w:val="left" w:pos="10076"/>
+          <w:tab w:val="left" w:pos="10992"/>
+          <w:tab w:val="left" w:pos="11908"/>
+          <w:tab w:val="left" w:pos="12824"/>
+          <w:tab w:val="left" w:pos="13740"/>
+          <w:tab w:val="left" w:pos="14656"/>
+        </w:tabs>
+        <w:wordWrap w:val="0"/>
+        <w:spacing w:after="0" w:line="240" w:lineRule="auto"/>
+        <w:textAlignment w:val="baseline"/>
+        <w:rPr>
+          <w:rFonts w:ascii="Courier New" w:eastAsia="Times New Roman" w:hAnsi="Courier New" w:cs="Courier New"/>
+          <w:color w:val="000000"/>
+          <w:sz w:val="21"/>
+          <w:szCs w:val="21"/>
+        </w:rPr>
+      </w:pPr>
+      <w:r>
+        <w:rPr>
+          <w:rFonts w:ascii="Courier New" w:eastAsia="Times New Roman" w:hAnsi="Courier New" w:cs="Courier New"/>
+          <w:color w:val="000000"/>
+          <w:sz w:val="21"/>
+          <w:szCs w:val="21"/>
+        </w:rPr>
+        <w:t>{'base': 'stations',</w:t>
+      </w:r>
+    </w:p>
+    <w:p>
+      <w:pPr>
+        <w:shd w:val="clear" w:color="auto" w:fill="FFFFFF"/>
+        <w:tabs>
+          <w:tab w:val="left" w:pos="916"/>
+          <w:tab w:val="left" w:pos="1832"/>
+          <w:tab w:val="left" w:pos="2748"/>
+          <w:tab w:val="left" w:pos="3664"/>
+          <w:tab w:val="left" w:pos="4580"/>
+          <w:tab w:val="left" w:pos="5496"/>
+          <w:tab w:val="left" w:pos="6412"/>
+          <w:tab w:val="left" w:pos="7328"/>
+          <w:tab w:val="left" w:pos="8244"/>
+          <w:tab w:val="left" w:pos="9160"/>
+          <w:tab w:val="left" w:pos="10076"/>
+          <w:tab w:val="left" w:pos="10992"/>
+          <w:tab w:val="left" w:pos="11908"/>
+          <w:tab w:val="left" w:pos="12824"/>
+          <w:tab w:val="left" w:pos="13740"/>
+          <w:tab w:val="left" w:pos="14656"/>
+        </w:tabs>
+        <w:wordWrap w:val="0"/>
+        <w:spacing w:after="0" w:line="240" w:lineRule="auto"/>
+        <w:textAlignment w:val="baseline"/>
+        <w:rPr>
+          <w:rFonts w:ascii="Courier New" w:eastAsia="Times New Roman" w:hAnsi="Courier New" w:cs="Courier New"/>
+          <w:color w:val="000000"/>
+          <w:sz w:val="21"/>
+          <w:szCs w:val="21"/>
+        </w:rPr>
+      </w:pPr>
+      <w:r>
+        <w:rPr>
+          <w:rFonts w:ascii="Courier New" w:eastAsia="Times New Roman" w:hAnsi="Courier New" w:cs="Courier New"/>
+          <w:color w:val="000000"/>
+          <w:sz w:val="21"/>
+          <w:szCs w:val="21"/>
+        </w:rPr>
+        <w:t xml:space="preserve"> </w:t>
+      </w:r>
+      <w:r>
+        <w:rPr>
+          <w:rFonts w:ascii="Courier New" w:eastAsia="Times New Roman" w:hAnsi="Courier New" w:cs="Courier New"/>
+          <w:color w:val="000000"/>
+          <w:sz w:val="21"/>
+          <w:szCs w:val="21"/>
+          <w:highlight w:val="lightGray"/>
+        </w:rPr>
+        <w:t xml:space="preserve">'clouds': {'all': </w:t>
+      </w:r>
+      <w:r>
+        <w:rPr>
+          <w:rFonts w:ascii="Courier New" w:eastAsia="Times New Roman" w:hAnsi="Courier New" w:cs="Courier New"/>
+          <w:color w:val="FF0000"/>
+          <w:sz w:val="21"/>
+          <w:szCs w:val="21"/>
+          <w:highlight w:val="lightGray"/>
+        </w:rPr>
+        <w:t>90</w:t>
+      </w:r>
+      <w:r>
+        <w:rPr>
+          <w:rFonts w:ascii="Courier New" w:eastAsia="Times New Roman" w:hAnsi="Courier New" w:cs="Courier New"/>
+          <w:color w:val="000000"/>
+          <w:sz w:val="21"/>
+          <w:szCs w:val="21"/>
+          <w:highlight w:val="lightGray"/>
+        </w:rPr>
+        <w:t>},</w:t>
+      </w:r>
+    </w:p>
+    <w:p>
+      <w:pPr>
+        <w:shd w:val="clear" w:color="auto" w:fill="FFFFFF"/>
+        <w:tabs>
+          <w:tab w:val="left" w:pos="916"/>
+          <w:tab w:val="left" w:pos="1832"/>
+          <w:tab w:val="left" w:pos="2748"/>
+          <w:tab w:val="left" w:pos="3664"/>
+          <w:tab w:val="left" w:pos="4580"/>
+          <w:tab w:val="left" w:pos="5496"/>
+          <w:tab w:val="left" w:pos="6412"/>
+          <w:tab w:val="left" w:pos="7328"/>
+          <w:tab w:val="left" w:pos="8244"/>
+          <w:tab w:val="left" w:pos="9160"/>
+          <w:tab w:val="left" w:pos="10076"/>
+          <w:tab w:val="left" w:pos="10992"/>
+          <w:tab w:val="left" w:pos="11908"/>
+          <w:tab w:val="left" w:pos="12824"/>
+          <w:tab w:val="left" w:pos="13740"/>
+          <w:tab w:val="left" w:pos="14656"/>
+        </w:tabs>
+        <w:wordWrap w:val="0"/>
+        <w:spacing w:after="0" w:line="240" w:lineRule="auto"/>
+        <w:textAlignment w:val="baseline"/>
+        <w:rPr>
+          <w:rFonts w:ascii="Courier New" w:eastAsia="Times New Roman" w:hAnsi="Courier New" w:cs="Courier New"/>
+          <w:color w:val="000000"/>
+          <w:sz w:val="21"/>
+          <w:szCs w:val="21"/>
+        </w:rPr>
+      </w:pPr>
+      <w:r>
+        <w:rPr>
+          <w:rFonts w:ascii="Courier New" w:eastAsia="Times New Roman" w:hAnsi="Courier New" w:cs="Courier New"/>
+          <w:color w:val="000000"/>
+          <w:sz w:val="21"/>
+          <w:szCs w:val="21"/>
+        </w:rPr>
+        <w:t xml:space="preserve"> 'cod': 200,</w:t>
+      </w:r>
+    </w:p>
+    <w:p>
+      <w:pPr>
+        <w:shd w:val="clear" w:color="auto" w:fill="FFFFFF"/>
+        <w:tabs>
+          <w:tab w:val="left" w:pos="916"/>
+          <w:tab w:val="left" w:pos="1832"/>
+          <w:tab w:val="left" w:pos="2748"/>
+          <w:tab w:val="left" w:pos="3664"/>
+          <w:tab w:val="left" w:pos="4580"/>
+          <w:tab w:val="left" w:pos="5496"/>
+          <w:tab w:val="left" w:pos="6412"/>
+          <w:tab w:val="left" w:pos="7328"/>
+          <w:tab w:val="left" w:pos="8244"/>
+          <w:tab w:val="left" w:pos="9160"/>
+          <w:tab w:val="left" w:pos="10076"/>
+          <w:tab w:val="left" w:pos="10992"/>
+          <w:tab w:val="left" w:pos="11908"/>
+          <w:tab w:val="left" w:pos="12824"/>
+          <w:tab w:val="left" w:pos="13740"/>
+          <w:tab w:val="left" w:pos="14656"/>
+        </w:tabs>
+        <w:wordWrap w:val="0"/>
+        <w:spacing w:after="0" w:line="240" w:lineRule="auto"/>
+        <w:textAlignment w:val="baseline"/>
+        <w:rPr>
+          <w:rFonts w:ascii="Courier New" w:eastAsia="Times New Roman" w:hAnsi="Courier New" w:cs="Courier New"/>
+          <w:color w:val="000000"/>
+          <w:sz w:val="21"/>
+          <w:szCs w:val="21"/>
+        </w:rPr>
+      </w:pPr>
+      <w:r>
+        <w:rPr>
+          <w:rFonts w:ascii="Courier New" w:eastAsia="Times New Roman" w:hAnsi="Courier New" w:cs="Courier New"/>
+          <w:color w:val="000000"/>
+          <w:sz w:val="21"/>
+          <w:szCs w:val="21"/>
+        </w:rPr>
+        <w:t xml:space="preserve"> '</w:t>
+      </w:r>
+      <w:proofErr w:type="spellStart"/>
+      <w:r>
+        <w:rPr>
+          <w:rFonts w:ascii="Courier New" w:eastAsia="Times New Roman" w:hAnsi="Courier New" w:cs="Courier New"/>
+          <w:color w:val="000000"/>
+          <w:sz w:val="21"/>
+          <w:szCs w:val="21"/>
+        </w:rPr>
+        <w:t>coord</w:t>
+      </w:r>
+      <w:proofErr w:type="spellEnd"/>
+      <w:r>
+        <w:rPr>
+          <w:rFonts w:ascii="Courier New" w:eastAsia="Times New Roman" w:hAnsi="Courier New" w:cs="Courier New"/>
+          <w:color w:val="000000"/>
+          <w:sz w:val="21"/>
+          <w:szCs w:val="21"/>
+        </w:rPr>
+        <w:t>': {'</w:t>
+      </w:r>
+      <w:proofErr w:type="spellStart"/>
+      <w:r>
+        <w:rPr>
+          <w:rFonts w:ascii="Courier New" w:eastAsia="Times New Roman" w:hAnsi="Courier New" w:cs="Courier New"/>
+          <w:color w:val="000000"/>
+          <w:sz w:val="21"/>
+          <w:szCs w:val="21"/>
+        </w:rPr>
+        <w:t>lat</w:t>
+      </w:r>
+      <w:proofErr w:type="spellEnd"/>
+      <w:r>
+        <w:rPr>
+          <w:rFonts w:ascii="Courier New" w:eastAsia="Times New Roman" w:hAnsi="Courier New" w:cs="Courier New"/>
+          <w:color w:val="000000"/>
+          <w:sz w:val="21"/>
+          <w:szCs w:val="21"/>
+        </w:rPr>
+        <w:t>': -7.84, '</w:t>
+      </w:r>
+      <w:proofErr w:type="spellStart"/>
+      <w:r>
+        <w:rPr>
+          <w:rFonts w:ascii="Courier New" w:eastAsia="Times New Roman" w:hAnsi="Courier New" w:cs="Courier New"/>
+          <w:color w:val="000000"/>
+          <w:sz w:val="21"/>
+          <w:szCs w:val="21"/>
+        </w:rPr>
+        <w:t>lon</w:t>
+      </w:r>
+      <w:proofErr w:type="spellEnd"/>
+      <w:r>
+        <w:rPr>
+          <w:rFonts w:ascii="Courier New" w:eastAsia="Times New Roman" w:hAnsi="Courier New" w:cs="Courier New"/>
+          <w:color w:val="000000"/>
+          <w:sz w:val="21"/>
+          <w:szCs w:val="21"/>
+        </w:rPr>
+        <w:t>': -79.15},</w:t>
+      </w:r>
+    </w:p>
+    <w:p>
+      <w:pPr>
+        <w:shd w:val="clear" w:color="auto" w:fill="FFFFFF"/>
+        <w:tabs>
+          <w:tab w:val="left" w:pos="916"/>
+          <w:tab w:val="left" w:pos="1832"/>
+          <w:tab w:val="left" w:pos="2748"/>
+          <w:tab w:val="left" w:pos="3664"/>
+          <w:tab w:val="left" w:pos="4580"/>
+          <w:tab w:val="left" w:pos="5496"/>
+          <w:tab w:val="left" w:pos="6412"/>
+          <w:tab w:val="left" w:pos="7328"/>
+          <w:tab w:val="left" w:pos="8244"/>
+          <w:tab w:val="left" w:pos="9160"/>
+          <w:tab w:val="left" w:pos="10076"/>
+          <w:tab w:val="left" w:pos="10992"/>
+          <w:tab w:val="left" w:pos="11908"/>
+          <w:tab w:val="left" w:pos="12824"/>
+          <w:tab w:val="left" w:pos="13740"/>
+          <w:tab w:val="left" w:pos="14656"/>
+        </w:tabs>
+        <w:wordWrap w:val="0"/>
+        <w:spacing w:after="0" w:line="240" w:lineRule="auto"/>
+        <w:textAlignment w:val="baseline"/>
+        <w:rPr>
+          <w:rFonts w:ascii="Courier New" w:eastAsia="Times New Roman" w:hAnsi="Courier New" w:cs="Courier New"/>
+          <w:color w:val="000000"/>
+          <w:sz w:val="21"/>
+          <w:szCs w:val="21"/>
+        </w:rPr>
+      </w:pPr>
+      <w:r>
+        <w:rPr>
+          <w:rFonts w:ascii="Courier New" w:eastAsia="Times New Roman" w:hAnsi="Courier New" w:cs="Courier New"/>
+          <w:color w:val="000000"/>
+          <w:sz w:val="21"/>
+          <w:szCs w:val="21"/>
+        </w:rPr>
+        <w:t xml:space="preserve"> </w:t>
+      </w:r>
+      <w:r>
+        <w:rPr>
+          <w:rFonts w:ascii="Courier New" w:eastAsia="Times New Roman" w:hAnsi="Courier New" w:cs="Courier New"/>
+          <w:color w:val="000000"/>
+          <w:sz w:val="21"/>
+          <w:szCs w:val="21"/>
+          <w:highlight w:val="lightGray"/>
+        </w:rPr>
+        <w:t>'dt': 1529496000,</w:t>
+      </w:r>
+    </w:p>
+    <w:p>
+      <w:pPr>
+        <w:shd w:val="clear" w:color="auto" w:fill="FFFFFF"/>
+        <w:tabs>
+          <w:tab w:val="left" w:pos="916"/>
+          <w:tab w:val="left" w:pos="1832"/>
+          <w:tab w:val="left" w:pos="2748"/>
+          <w:tab w:val="left" w:pos="3664"/>
+          <w:tab w:val="left" w:pos="4580"/>
+          <w:tab w:val="left" w:pos="5496"/>
+          <w:tab w:val="left" w:pos="6412"/>
+          <w:tab w:val="left" w:pos="7328"/>
+          <w:tab w:val="left" w:pos="8244"/>
+          <w:tab w:val="left" w:pos="9160"/>
+          <w:tab w:val="left" w:pos="10076"/>
+          <w:tab w:val="left" w:pos="10992"/>
+          <w:tab w:val="left" w:pos="11908"/>
+          <w:tab w:val="left" w:pos="12824"/>
+          <w:tab w:val="left" w:pos="13740"/>
+          <w:tab w:val="left" w:pos="14656"/>
+        </w:tabs>
+        <w:wordWrap w:val="0"/>
+        <w:spacing w:after="0" w:line="240" w:lineRule="auto"/>
+        <w:textAlignment w:val="baseline"/>
+        <w:rPr>
+          <w:rFonts w:ascii="Courier New" w:eastAsia="Times New Roman" w:hAnsi="Courier New" w:cs="Courier New"/>
+          <w:color w:val="000000"/>
+          <w:sz w:val="21"/>
+          <w:szCs w:val="21"/>
+        </w:rPr>
+      </w:pPr>
+      <w:r>
+        <w:rPr>
+          <w:rFonts w:ascii="Courier New" w:eastAsia="Times New Roman" w:hAnsi="Courier New" w:cs="Courier New"/>
+          <w:color w:val="000000"/>
+          <w:sz w:val="21"/>
+          <w:szCs w:val="21"/>
+        </w:rPr>
+        <w:t xml:space="preserve"> 'id': 3698359,</w:t>
+      </w:r>
+    </w:p>
+    <w:p>
+      <w:pPr>
+        <w:shd w:val="clear" w:color="auto" w:fill="FFFFFF"/>
+        <w:tabs>
+          <w:tab w:val="left" w:pos="916"/>
+          <w:tab w:val="left" w:pos="1832"/>
+          <w:tab w:val="left" w:pos="2748"/>
+          <w:tab w:val="left" w:pos="3664"/>
+          <w:tab w:val="left" w:pos="4580"/>
+          <w:tab w:val="left" w:pos="5496"/>
+          <w:tab w:val="left" w:pos="6412"/>
+          <w:tab w:val="left" w:pos="7328"/>
+          <w:tab w:val="left" w:pos="8244"/>
+          <w:tab w:val="left" w:pos="9160"/>
+          <w:tab w:val="left" w:pos="10076"/>
+          <w:tab w:val="left" w:pos="10992"/>
+          <w:tab w:val="left" w:pos="11908"/>
+          <w:tab w:val="left" w:pos="12824"/>
+          <w:tab w:val="left" w:pos="13740"/>
+          <w:tab w:val="left" w:pos="14656"/>
+        </w:tabs>
+        <w:wordWrap w:val="0"/>
+        <w:spacing w:after="0" w:line="240" w:lineRule="auto"/>
+        <w:textAlignment w:val="baseline"/>
+        <w:rPr>
+          <w:rFonts w:ascii="Courier New" w:eastAsia="Times New Roman" w:hAnsi="Courier New" w:cs="Courier New"/>
+          <w:color w:val="000000"/>
+          <w:sz w:val="21"/>
+          <w:szCs w:val="21"/>
+        </w:rPr>
+      </w:pPr>
+      <w:r>
+        <w:rPr>
+          <w:rFonts w:ascii="Courier New" w:eastAsia="Times New Roman" w:hAnsi="Courier New" w:cs="Courier New"/>
+          <w:color w:val="000000"/>
+          <w:sz w:val="21"/>
+          <w:szCs w:val="21"/>
+        </w:rPr>
+        <w:t xml:space="preserve"> </w:t>
+      </w:r>
+      <w:r>
+        <w:rPr>
+          <w:rFonts w:ascii="Courier New" w:eastAsia="Times New Roman" w:hAnsi="Courier New" w:cs="Courier New"/>
+          <w:color w:val="000000"/>
+          <w:sz w:val="21"/>
+          <w:szCs w:val="21"/>
+          <w:highlight w:val="lightGray"/>
+        </w:rPr>
+        <w:t xml:space="preserve">'main': {'humidity': </w:t>
+      </w:r>
+      <w:r>
+        <w:rPr>
+          <w:rFonts w:ascii="Courier New" w:eastAsia="Times New Roman" w:hAnsi="Courier New" w:cs="Courier New"/>
+          <w:color w:val="FF0000"/>
+          <w:sz w:val="21"/>
+          <w:szCs w:val="21"/>
+          <w:highlight w:val="lightGray"/>
+        </w:rPr>
+        <w:t>93</w:t>
+      </w:r>
+      <w:r>
+        <w:rPr>
+          <w:rFonts w:ascii="Courier New" w:eastAsia="Times New Roman" w:hAnsi="Courier New" w:cs="Courier New"/>
+          <w:color w:val="000000"/>
+          <w:sz w:val="21"/>
+          <w:szCs w:val="21"/>
+          <w:highlight w:val="lightGray"/>
+        </w:rPr>
+        <w:t>,</w:t>
+      </w:r>
+    </w:p>
+    <w:p>
+      <w:pPr>
+        <w:shd w:val="clear" w:color="auto" w:fill="FFFFFF"/>
+        <w:tabs>
+          <w:tab w:val="left" w:pos="916"/>
+          <w:tab w:val="left" w:pos="1832"/>
+          <w:tab w:val="left" w:pos="2748"/>
+          <w:tab w:val="left" w:pos="3664"/>
+          <w:tab w:val="left" w:pos="4580"/>
+          <w:tab w:val="left" w:pos="5496"/>
+          <w:tab w:val="left" w:pos="6412"/>
+          <w:tab w:val="left" w:pos="7328"/>
+          <w:tab w:val="left" w:pos="8244"/>
+          <w:tab w:val="left" w:pos="9160"/>
+          <w:tab w:val="left" w:pos="10076"/>
+          <w:tab w:val="left" w:pos="10992"/>
+          <w:tab w:val="left" w:pos="11908"/>
+          <w:tab w:val="left" w:pos="12824"/>
+          <w:tab w:val="left" w:pos="13740"/>
+          <w:tab w:val="left" w:pos="14656"/>
+        </w:tabs>
+        <w:wordWrap w:val="0"/>
+        <w:spacing w:after="0" w:line="240" w:lineRule="auto"/>
+        <w:textAlignment w:val="baseline"/>
+        <w:rPr>
+          <w:rFonts w:ascii="Courier New" w:eastAsia="Times New Roman" w:hAnsi="Courier New" w:cs="Courier New"/>
+          <w:color w:val="000000"/>
+          <w:sz w:val="21"/>
+          <w:szCs w:val="21"/>
+        </w:rPr>
+      </w:pPr>
+      <w:r>
+        <w:rPr>
+          <w:rFonts w:ascii="Courier New" w:eastAsia="Times New Roman" w:hAnsi="Courier New" w:cs="Courier New"/>
+          <w:color w:val="000000"/>
+          <w:sz w:val="21"/>
+          <w:szCs w:val="21"/>
+        </w:rPr>
+        <w:t xml:space="preserve">          'pressure': 1017,</w:t>
+      </w:r>
+    </w:p>
+    <w:p>
+      <w:pPr>
+        <w:shd w:val="clear" w:color="auto" w:fill="FFFFFF"/>
+        <w:tabs>
+          <w:tab w:val="left" w:pos="916"/>
+          <w:tab w:val="left" w:pos="1832"/>
+          <w:tab w:val="left" w:pos="2748"/>
+          <w:tab w:val="left" w:pos="3664"/>
+          <w:tab w:val="left" w:pos="4580"/>
+          <w:tab w:val="left" w:pos="5496"/>
+          <w:tab w:val="left" w:pos="6412"/>
+          <w:tab w:val="left" w:pos="7328"/>
+          <w:tab w:val="left" w:pos="8244"/>
+          <w:tab w:val="left" w:pos="9160"/>
+          <w:tab w:val="left" w:pos="10076"/>
+          <w:tab w:val="left" w:pos="10992"/>
+          <w:tab w:val="left" w:pos="11908"/>
+          <w:tab w:val="left" w:pos="12824"/>
+          <w:tab w:val="left" w:pos="13740"/>
+          <w:tab w:val="left" w:pos="14656"/>
+        </w:tabs>
+        <w:wordWrap w:val="0"/>
+        <w:spacing w:after="0" w:line="240" w:lineRule="auto"/>
+        <w:textAlignment w:val="baseline"/>
+        <w:rPr>
+          <w:rFonts w:ascii="Courier New" w:eastAsia="Times New Roman" w:hAnsi="Courier New" w:cs="Courier New"/>
+          <w:color w:val="000000"/>
+          <w:sz w:val="21"/>
+          <w:szCs w:val="21"/>
+        </w:rPr>
+      </w:pPr>
+      <w:r>
+        <w:rPr>
+          <w:rFonts w:ascii="Courier New" w:eastAsia="Times New Roman" w:hAnsi="Courier New" w:cs="Courier New"/>
+          <w:color w:val="000000"/>
+          <w:sz w:val="21"/>
+          <w:szCs w:val="21"/>
+        </w:rPr>
+        <w:t xml:space="preserve">          'temp': 17,</w:t>
+      </w:r>
+    </w:p>
+    <w:p>
+      <w:pPr>
+        <w:shd w:val="clear" w:color="auto" w:fill="FFFFFF"/>
+        <w:tabs>
+          <w:tab w:val="left" w:pos="916"/>
+          <w:tab w:val="left" w:pos="1832"/>
+          <w:tab w:val="left" w:pos="2748"/>
+          <w:tab w:val="left" w:pos="3664"/>
+          <w:tab w:val="left" w:pos="4580"/>
+          <w:tab w:val="left" w:pos="5496"/>
+          <w:tab w:val="left" w:pos="6412"/>
+          <w:tab w:val="left" w:pos="7328"/>
+          <w:tab w:val="left" w:pos="8244"/>
+          <w:tab w:val="left" w:pos="9160"/>
+          <w:tab w:val="left" w:pos="10076"/>
+          <w:tab w:val="left" w:pos="10992"/>
+          <w:tab w:val="left" w:pos="11908"/>
+          <w:tab w:val="left" w:pos="12824"/>
+          <w:tab w:val="left" w:pos="13740"/>
+          <w:tab w:val="left" w:pos="14656"/>
+        </w:tabs>
+        <w:wordWrap w:val="0"/>
+        <w:spacing w:after="0" w:line="240" w:lineRule="auto"/>
+        <w:textAlignment w:val="baseline"/>
+        <w:rPr>
+          <w:rFonts w:ascii="Courier New" w:eastAsia="Times New Roman" w:hAnsi="Courier New" w:cs="Courier New"/>
+          <w:color w:val="000000"/>
+          <w:sz w:val="21"/>
+          <w:szCs w:val="21"/>
+        </w:rPr>
+      </w:pPr>
+      <w:r>
+        <w:rPr>
+          <w:rFonts w:ascii="Courier New" w:eastAsia="Times New Roman" w:hAnsi="Courier New" w:cs="Courier New"/>
+          <w:color w:val="000000"/>
+          <w:sz w:val="21"/>
+          <w:szCs w:val="21"/>
+        </w:rPr>
+        <w:t xml:space="preserve">          </w:t>
+      </w:r>
+      <w:r>
+        <w:rPr>
+          <w:rFonts w:ascii="Courier New" w:eastAsia="Times New Roman" w:hAnsi="Courier New" w:cs="Courier New"/>
+          <w:color w:val="000000"/>
+          <w:sz w:val="21"/>
+          <w:szCs w:val="21"/>
+          <w:highlight w:val="lightGray"/>
+        </w:rPr>
+        <w:t>'</w:t>
+      </w:r>
+      <w:proofErr w:type="spellStart"/>
+      <w:r>
+        <w:rPr>
+          <w:rFonts w:ascii="Courier New" w:eastAsia="Times New Roman" w:hAnsi="Courier New" w:cs="Courier New"/>
+          <w:color w:val="000000"/>
+          <w:sz w:val="21"/>
+          <w:szCs w:val="21"/>
+          <w:highlight w:val="lightGray"/>
+        </w:rPr>
+        <w:t>temp_max</w:t>
+      </w:r>
+      <w:proofErr w:type="spellEnd"/>
+      <w:r>
+        <w:rPr>
+          <w:rFonts w:ascii="Courier New" w:eastAsia="Times New Roman" w:hAnsi="Courier New" w:cs="Courier New"/>
+          <w:color w:val="000000"/>
+          <w:sz w:val="21"/>
+          <w:szCs w:val="21"/>
+          <w:highlight w:val="lightGray"/>
+        </w:rPr>
+        <w:t xml:space="preserve">': </w:t>
+      </w:r>
+      <w:r>
+        <w:rPr>
+          <w:rFonts w:ascii="Courier New" w:eastAsia="Times New Roman" w:hAnsi="Courier New" w:cs="Courier New"/>
+          <w:color w:val="FF0000"/>
+          <w:sz w:val="21"/>
+          <w:szCs w:val="21"/>
+          <w:highlight w:val="lightGray"/>
+        </w:rPr>
+        <w:t>17</w:t>
+      </w:r>
+      <w:r>
+        <w:rPr>
+          <w:rFonts w:ascii="Courier New" w:eastAsia="Times New Roman" w:hAnsi="Courier New" w:cs="Courier New"/>
+          <w:color w:val="FF0000"/>
+          <w:sz w:val="21"/>
+          <w:szCs w:val="21"/>
+        </w:rPr>
+        <w:t>,</w:t>
+      </w:r>
+    </w:p>
+    <w:p>
+      <w:pPr>
+        <w:shd w:val="clear" w:color="auto" w:fill="FFFFFF"/>
+        <w:tabs>
+          <w:tab w:val="left" w:pos="916"/>
+          <w:tab w:val="left" w:pos="1832"/>
+          <w:tab w:val="left" w:pos="2748"/>
+          <w:tab w:val="left" w:pos="3664"/>
+          <w:tab w:val="left" w:pos="4580"/>
+          <w:tab w:val="left" w:pos="5496"/>
+          <w:tab w:val="left" w:pos="6412"/>
+          <w:tab w:val="left" w:pos="7328"/>
+          <w:tab w:val="left" w:pos="8244"/>
+          <w:tab w:val="left" w:pos="9160"/>
+          <w:tab w:val="left" w:pos="10076"/>
+          <w:tab w:val="left" w:pos="10992"/>
+          <w:tab w:val="left" w:pos="11908"/>
+          <w:tab w:val="left" w:pos="12824"/>
+          <w:tab w:val="left" w:pos="13740"/>
+          <w:tab w:val="left" w:pos="14656"/>
+        </w:tabs>
+        <w:wordWrap w:val="0"/>
+        <w:spacing w:after="0" w:line="240" w:lineRule="auto"/>
+        <w:textAlignment w:val="baseline"/>
+        <w:rPr>
+          <w:rFonts w:ascii="Courier New" w:eastAsia="Times New Roman" w:hAnsi="Courier New" w:cs="Courier New"/>
+          <w:color w:val="000000"/>
+          <w:sz w:val="21"/>
+          <w:szCs w:val="21"/>
+        </w:rPr>
+      </w:pPr>
+      <w:r>
+        <w:rPr>
+          <w:rFonts w:ascii="Courier New" w:eastAsia="Times New Roman" w:hAnsi="Courier New" w:cs="Courier New"/>
+          <w:color w:val="000000"/>
+          <w:sz w:val="21"/>
+          <w:szCs w:val="21"/>
+        </w:rPr>
+        <w:t xml:space="preserve">          '</w:t>
+      </w:r>
+      <w:proofErr w:type="spellStart"/>
+      <w:r>
+        <w:rPr>
+          <w:rFonts w:ascii="Courier New" w:eastAsia="Times New Roman" w:hAnsi="Courier New" w:cs="Courier New"/>
+          <w:color w:val="000000"/>
+          <w:sz w:val="21"/>
+          <w:szCs w:val="21"/>
+        </w:rPr>
+        <w:t>temp_min</w:t>
+      </w:r>
+      <w:proofErr w:type="spellEnd"/>
+      <w:r>
+        <w:rPr>
+          <w:rFonts w:ascii="Courier New" w:eastAsia="Times New Roman" w:hAnsi="Courier New" w:cs="Courier New"/>
+          <w:color w:val="000000"/>
+          <w:sz w:val="21"/>
+          <w:szCs w:val="21"/>
+        </w:rPr>
+        <w:t>': 17},</w:t>
+      </w:r>
+    </w:p>
+    <w:p>
+      <w:pPr>
+        <w:shd w:val="clear" w:color="auto" w:fill="FFFFFF"/>
+        <w:tabs>
+          <w:tab w:val="left" w:pos="916"/>
+          <w:tab w:val="left" w:pos="1832"/>
+          <w:tab w:val="left" w:pos="2748"/>
+          <w:tab w:val="left" w:pos="3664"/>
+          <w:tab w:val="left" w:pos="4580"/>
+          <w:tab w:val="left" w:pos="5496"/>
+          <w:tab w:val="left" w:pos="6412"/>
+          <w:tab w:val="left" w:pos="7328"/>
+          <w:tab w:val="left" w:pos="8244"/>
+          <w:tab w:val="left" w:pos="9160"/>
+          <w:tab w:val="left" w:pos="10076"/>
+          <w:tab w:val="left" w:pos="10992"/>
+          <w:tab w:val="left" w:pos="11908"/>
+          <w:tab w:val="left" w:pos="12824"/>
+          <w:tab w:val="left" w:pos="13740"/>
+          <w:tab w:val="left" w:pos="14656"/>
+        </w:tabs>
+        <w:wordWrap w:val="0"/>
+        <w:spacing w:after="0" w:line="240" w:lineRule="auto"/>
+        <w:textAlignment w:val="baseline"/>
+        <w:rPr>
+          <w:rFonts w:ascii="Courier New" w:eastAsia="Times New Roman" w:hAnsi="Courier New" w:cs="Courier New"/>
+          <w:color w:val="000000"/>
+          <w:sz w:val="21"/>
+          <w:szCs w:val="21"/>
+        </w:rPr>
+      </w:pPr>
+      <w:r>
+        <w:rPr>
+          <w:rFonts w:ascii="Courier New" w:eastAsia="Times New Roman" w:hAnsi="Courier New" w:cs="Courier New"/>
+          <w:color w:val="000000"/>
+          <w:sz w:val="21"/>
+          <w:szCs w:val="21"/>
+        </w:rPr>
+        <w:t xml:space="preserve"> 'name': '</w:t>
+      </w:r>
+      <w:proofErr w:type="spellStart"/>
+      <w:r>
+        <w:rPr>
+          <w:rFonts w:ascii="Courier New" w:eastAsia="Times New Roman" w:hAnsi="Courier New" w:cs="Courier New"/>
+          <w:color w:val="000000"/>
+          <w:sz w:val="21"/>
+          <w:szCs w:val="21"/>
+        </w:rPr>
+        <w:t>Chicama</w:t>
+      </w:r>
+      <w:proofErr w:type="spellEnd"/>
+      <w:r>
+        <w:rPr>
+          <w:rFonts w:ascii="Courier New" w:eastAsia="Times New Roman" w:hAnsi="Courier New" w:cs="Courier New"/>
+          <w:color w:val="000000"/>
+          <w:sz w:val="21"/>
+          <w:szCs w:val="21"/>
+        </w:rPr>
+        <w:t>',</w:t>
+      </w:r>
+    </w:p>
+    <w:p>
+      <w:pPr>
+        <w:shd w:val="clear" w:color="auto" w:fill="FFFFFF"/>
+        <w:tabs>
+          <w:tab w:val="left" w:pos="916"/>
+          <w:tab w:val="left" w:pos="1832"/>
+          <w:tab w:val="left" w:pos="2748"/>
+          <w:tab w:val="left" w:pos="3664"/>
+          <w:tab w:val="left" w:pos="4580"/>
+          <w:tab w:val="left" w:pos="5496"/>
+          <w:tab w:val="left" w:pos="6412"/>
+          <w:tab w:val="left" w:pos="7328"/>
+          <w:tab w:val="left" w:pos="8244"/>
+          <w:tab w:val="left" w:pos="9160"/>
+          <w:tab w:val="left" w:pos="10076"/>
+          <w:tab w:val="left" w:pos="10992"/>
+          <w:tab w:val="left" w:pos="11908"/>
+          <w:tab w:val="left" w:pos="12824"/>
+          <w:tab w:val="left" w:pos="13740"/>
+          <w:tab w:val="left" w:pos="14656"/>
+        </w:tabs>
+        <w:wordWrap w:val="0"/>
+        <w:spacing w:after="0" w:line="240" w:lineRule="auto"/>
+        <w:textAlignment w:val="baseline"/>
+        <w:rPr>
+          <w:rFonts w:ascii="Courier New" w:eastAsia="Times New Roman" w:hAnsi="Courier New" w:cs="Courier New"/>
+          <w:color w:val="000000"/>
+          <w:sz w:val="21"/>
+          <w:szCs w:val="21"/>
+        </w:rPr>
+      </w:pPr>
+      <w:r>
+        <w:rPr>
+          <w:rFonts w:ascii="Courier New" w:eastAsia="Times New Roman" w:hAnsi="Courier New" w:cs="Courier New"/>
+          <w:color w:val="000000"/>
+          <w:sz w:val="21"/>
+          <w:szCs w:val="21"/>
+        </w:rPr>
+        <w:t xml:space="preserve"> 'sys': {'country': 'PE',</w:t>
+      </w:r>
+    </w:p>
+    <w:p>
+      <w:pPr>
+        <w:shd w:val="clear" w:color="auto" w:fill="FFFFFF"/>
+        <w:tabs>
+          <w:tab w:val="left" w:pos="916"/>
+          <w:tab w:val="left" w:pos="1832"/>
+          <w:tab w:val="left" w:pos="2748"/>
+          <w:tab w:val="left" w:pos="3664"/>
+          <w:tab w:val="left" w:pos="4580"/>
+          <w:tab w:val="left" w:pos="5496"/>
+          <w:tab w:val="left" w:pos="6412"/>
+          <w:tab w:val="left" w:pos="7328"/>
+          <w:tab w:val="left" w:pos="8244"/>
+          <w:tab w:val="left" w:pos="9160"/>
+          <w:tab w:val="left" w:pos="10076"/>
+          <w:tab w:val="left" w:pos="10992"/>
+          <w:tab w:val="left" w:pos="11908"/>
+          <w:tab w:val="left" w:pos="12824"/>
+          <w:tab w:val="left" w:pos="13740"/>
+          <w:tab w:val="left" w:pos="14656"/>
+        </w:tabs>
+        <w:wordWrap w:val="0"/>
+        <w:spacing w:after="0" w:line="240" w:lineRule="auto"/>
+        <w:textAlignment w:val="baseline"/>
+        <w:rPr>
+          <w:rFonts w:ascii="Courier New" w:eastAsia="Times New Roman" w:hAnsi="Courier New" w:cs="Courier New"/>
+          <w:color w:val="000000"/>
+          <w:sz w:val="21"/>
+          <w:szCs w:val="21"/>
+        </w:rPr>
+      </w:pPr>
+      <w:r>
+        <w:rPr>
+          <w:rFonts w:ascii="Courier New" w:eastAsia="Times New Roman" w:hAnsi="Courier New" w:cs="Courier New"/>
+          <w:color w:val="000000"/>
+          <w:sz w:val="21"/>
+          <w:szCs w:val="21"/>
+        </w:rPr>
+        <w:t xml:space="preserve">         'id': 4404,</w:t>
+      </w:r>
+    </w:p>
+    <w:p>
+      <w:pPr>
+        <w:shd w:val="clear" w:color="auto" w:fill="FFFFFF"/>
+        <w:tabs>
+          <w:tab w:val="left" w:pos="916"/>
+          <w:tab w:val="left" w:pos="1832"/>
+          <w:tab w:val="left" w:pos="2748"/>
+          <w:tab w:val="left" w:pos="3664"/>
+          <w:tab w:val="left" w:pos="4580"/>
+          <w:tab w:val="left" w:pos="5496"/>
+          <w:tab w:val="left" w:pos="6412"/>
+          <w:tab w:val="left" w:pos="7328"/>
+          <w:tab w:val="left" w:pos="8244"/>
+          <w:tab w:val="left" w:pos="9160"/>
+          <w:tab w:val="left" w:pos="10076"/>
+          <w:tab w:val="left" w:pos="10992"/>
+          <w:tab w:val="left" w:pos="11908"/>
+          <w:tab w:val="left" w:pos="12824"/>
+          <w:tab w:val="left" w:pos="13740"/>
+          <w:tab w:val="left" w:pos="14656"/>
+        </w:tabs>
+        <w:wordWrap w:val="0"/>
+        <w:spacing w:after="0" w:line="240" w:lineRule="auto"/>
+        <w:textAlignment w:val="baseline"/>
+        <w:rPr>
+          <w:rFonts w:ascii="Courier New" w:eastAsia="Times New Roman" w:hAnsi="Courier New" w:cs="Courier New"/>
+          <w:color w:val="000000"/>
+          <w:sz w:val="21"/>
+          <w:szCs w:val="21"/>
+        </w:rPr>
+      </w:pPr>
+      <w:r>
+        <w:rPr>
+          <w:rFonts w:ascii="Courier New" w:eastAsia="Times New Roman" w:hAnsi="Courier New" w:cs="Courier New"/>
+          <w:color w:val="000000"/>
+          <w:sz w:val="21"/>
+          <w:szCs w:val="21"/>
+        </w:rPr>
+        <w:lastRenderedPageBreak/>
+        <w:t xml:space="preserve">         'message': 0.2463,</w:t>
+      </w:r>
+    </w:p>
+    <w:p>
+      <w:pPr>
+        <w:shd w:val="clear" w:color="auto" w:fill="FFFFFF"/>
+        <w:tabs>
+          <w:tab w:val="left" w:pos="916"/>
+          <w:tab w:val="left" w:pos="1832"/>
+          <w:tab w:val="left" w:pos="2748"/>
+          <w:tab w:val="left" w:pos="3664"/>
+          <w:tab w:val="left" w:pos="4580"/>
+          <w:tab w:val="left" w:pos="5496"/>
+          <w:tab w:val="left" w:pos="6412"/>
+          <w:tab w:val="left" w:pos="7328"/>
+          <w:tab w:val="left" w:pos="8244"/>
+          <w:tab w:val="left" w:pos="9160"/>
+          <w:tab w:val="left" w:pos="10076"/>
+          <w:tab w:val="left" w:pos="10992"/>
+          <w:tab w:val="left" w:pos="11908"/>
+          <w:tab w:val="left" w:pos="12824"/>
+          <w:tab w:val="left" w:pos="13740"/>
+          <w:tab w:val="left" w:pos="14656"/>
+        </w:tabs>
+        <w:wordWrap w:val="0"/>
+        <w:spacing w:after="0" w:line="240" w:lineRule="auto"/>
+        <w:textAlignment w:val="baseline"/>
+        <w:rPr>
+          <w:rFonts w:ascii="Courier New" w:eastAsia="Times New Roman" w:hAnsi="Courier New" w:cs="Courier New"/>
+          <w:color w:val="000000"/>
+          <w:sz w:val="21"/>
+          <w:szCs w:val="21"/>
+        </w:rPr>
+      </w:pPr>
+      <w:r>
+        <w:rPr>
+          <w:rFonts w:ascii="Courier New" w:eastAsia="Times New Roman" w:hAnsi="Courier New" w:cs="Courier New"/>
+          <w:color w:val="000000"/>
+          <w:sz w:val="21"/>
+          <w:szCs w:val="21"/>
+        </w:rPr>
+        <w:t xml:space="preserve">         'sunrise': 1529494098,</w:t>
+      </w:r>
+    </w:p>
+    <w:p>
+      <w:pPr>
+        <w:shd w:val="clear" w:color="auto" w:fill="FFFFFF"/>
+        <w:tabs>
+          <w:tab w:val="left" w:pos="916"/>
+          <w:tab w:val="left" w:pos="1832"/>
+          <w:tab w:val="left" w:pos="2748"/>
+          <w:tab w:val="left" w:pos="3664"/>
+          <w:tab w:val="left" w:pos="4580"/>
+          <w:tab w:val="left" w:pos="5496"/>
+          <w:tab w:val="left" w:pos="6412"/>
+          <w:tab w:val="left" w:pos="7328"/>
+          <w:tab w:val="left" w:pos="8244"/>
+          <w:tab w:val="left" w:pos="9160"/>
+          <w:tab w:val="left" w:pos="10076"/>
+          <w:tab w:val="left" w:pos="10992"/>
+          <w:tab w:val="left" w:pos="11908"/>
+          <w:tab w:val="left" w:pos="12824"/>
+          <w:tab w:val="left" w:pos="13740"/>
+          <w:tab w:val="left" w:pos="14656"/>
+        </w:tabs>
+        <w:wordWrap w:val="0"/>
+        <w:spacing w:after="0" w:line="240" w:lineRule="auto"/>
+        <w:textAlignment w:val="baseline"/>
+        <w:rPr>
+          <w:rFonts w:ascii="Courier New" w:eastAsia="Times New Roman" w:hAnsi="Courier New" w:cs="Courier New"/>
+          <w:color w:val="000000"/>
+          <w:sz w:val="21"/>
+          <w:szCs w:val="21"/>
+        </w:rPr>
+      </w:pPr>
+      <w:r>
+        <w:rPr>
+          <w:rFonts w:ascii="Courier New" w:eastAsia="Times New Roman" w:hAnsi="Courier New" w:cs="Courier New"/>
+          <w:color w:val="000000"/>
+          <w:sz w:val="21"/>
+          <w:szCs w:val="21"/>
+        </w:rPr>
+        <w:t xml:space="preserve">         'sunset': 1529536102,</w:t>
+      </w:r>
+    </w:p>
+    <w:p>
+      <w:pPr>
+        <w:shd w:val="clear" w:color="auto" w:fill="FFFFFF"/>
+        <w:tabs>
+          <w:tab w:val="left" w:pos="916"/>
+          <w:tab w:val="left" w:pos="1832"/>
+          <w:tab w:val="left" w:pos="2748"/>
+          <w:tab w:val="left" w:pos="3664"/>
+          <w:tab w:val="left" w:pos="4580"/>
+          <w:tab w:val="left" w:pos="5496"/>
+          <w:tab w:val="left" w:pos="6412"/>
+          <w:tab w:val="left" w:pos="7328"/>
+          <w:tab w:val="left" w:pos="8244"/>
+          <w:tab w:val="left" w:pos="9160"/>
+          <w:tab w:val="left" w:pos="10076"/>
+          <w:tab w:val="left" w:pos="10992"/>
+          <w:tab w:val="left" w:pos="11908"/>
+          <w:tab w:val="left" w:pos="12824"/>
+          <w:tab w:val="left" w:pos="13740"/>
+          <w:tab w:val="left" w:pos="14656"/>
+        </w:tabs>
+        <w:wordWrap w:val="0"/>
+        <w:spacing w:after="0" w:line="240" w:lineRule="auto"/>
+        <w:textAlignment w:val="baseline"/>
+        <w:rPr>
+          <w:rFonts w:ascii="Courier New" w:eastAsia="Times New Roman" w:hAnsi="Courier New" w:cs="Courier New"/>
+          <w:color w:val="000000"/>
+          <w:sz w:val="21"/>
+          <w:szCs w:val="21"/>
+        </w:rPr>
+      </w:pPr>
+      <w:r>
+        <w:rPr>
+          <w:rFonts w:ascii="Courier New" w:eastAsia="Times New Roman" w:hAnsi="Courier New" w:cs="Courier New"/>
+          <w:color w:val="000000"/>
+          <w:sz w:val="21"/>
+          <w:szCs w:val="21"/>
+        </w:rPr>
+        <w:t xml:space="preserve">         'type': 1},</w:t>
+      </w:r>
+    </w:p>
+    <w:p>
+      <w:pPr>
+        <w:shd w:val="clear" w:color="auto" w:fill="FFFFFF"/>
+        <w:tabs>
+          <w:tab w:val="left" w:pos="916"/>
+          <w:tab w:val="left" w:pos="1832"/>
+          <w:tab w:val="left" w:pos="2748"/>
+          <w:tab w:val="left" w:pos="3664"/>
+          <w:tab w:val="left" w:pos="4580"/>
+          <w:tab w:val="left" w:pos="5496"/>
+          <w:tab w:val="left" w:pos="6412"/>
+          <w:tab w:val="left" w:pos="7328"/>
+          <w:tab w:val="left" w:pos="8244"/>
+          <w:tab w:val="left" w:pos="9160"/>
+          <w:tab w:val="left" w:pos="10076"/>
+          <w:tab w:val="left" w:pos="10992"/>
+          <w:tab w:val="left" w:pos="11908"/>
+          <w:tab w:val="left" w:pos="12824"/>
+          <w:tab w:val="left" w:pos="13740"/>
+          <w:tab w:val="left" w:pos="14656"/>
+        </w:tabs>
+        <w:wordWrap w:val="0"/>
+        <w:spacing w:after="0" w:line="240" w:lineRule="auto"/>
+        <w:textAlignment w:val="baseline"/>
+        <w:rPr>
+          <w:rFonts w:ascii="Courier New" w:eastAsia="Times New Roman" w:hAnsi="Courier New" w:cs="Courier New"/>
+          <w:color w:val="000000"/>
+          <w:sz w:val="21"/>
+          <w:szCs w:val="21"/>
+        </w:rPr>
+      </w:pPr>
+      <w:r>
+        <w:rPr>
+          <w:rFonts w:ascii="Courier New" w:eastAsia="Times New Roman" w:hAnsi="Courier New" w:cs="Courier New"/>
+          <w:color w:val="000000"/>
+          <w:sz w:val="21"/>
+          <w:szCs w:val="21"/>
+        </w:rPr>
+        <w:t xml:space="preserve"> 'visibility': 5000,</w:t>
+      </w:r>
+    </w:p>
+    <w:p>
+      <w:pPr>
+        <w:shd w:val="clear" w:color="auto" w:fill="FFFFFF"/>
+        <w:tabs>
+          <w:tab w:val="left" w:pos="916"/>
+          <w:tab w:val="left" w:pos="1832"/>
+          <w:tab w:val="left" w:pos="2748"/>
+          <w:tab w:val="left" w:pos="3664"/>
+          <w:tab w:val="left" w:pos="4580"/>
+          <w:tab w:val="left" w:pos="5496"/>
+          <w:tab w:val="left" w:pos="6412"/>
+          <w:tab w:val="left" w:pos="7328"/>
+          <w:tab w:val="left" w:pos="8244"/>
+          <w:tab w:val="left" w:pos="9160"/>
+          <w:tab w:val="left" w:pos="10076"/>
+          <w:tab w:val="left" w:pos="10992"/>
+          <w:tab w:val="left" w:pos="11908"/>
+          <w:tab w:val="left" w:pos="12824"/>
+          <w:tab w:val="left" w:pos="13740"/>
+          <w:tab w:val="left" w:pos="14656"/>
+        </w:tabs>
+        <w:wordWrap w:val="0"/>
+        <w:spacing w:after="0" w:line="240" w:lineRule="auto"/>
+        <w:textAlignment w:val="baseline"/>
+        <w:rPr>
+          <w:rFonts w:ascii="Courier New" w:eastAsia="Times New Roman" w:hAnsi="Courier New" w:cs="Courier New"/>
+          <w:color w:val="000000"/>
+          <w:sz w:val="21"/>
+          <w:szCs w:val="21"/>
+        </w:rPr>
+      </w:pPr>
+      <w:r>
+        <w:rPr>
+          <w:rFonts w:ascii="Courier New" w:eastAsia="Times New Roman" w:hAnsi="Courier New" w:cs="Courier New"/>
+          <w:color w:val="000000"/>
+          <w:sz w:val="21"/>
+          <w:szCs w:val="21"/>
+        </w:rPr>
+        <w:t xml:space="preserve"> 'weather': [{'description': 'mist', 'icon': '50d', 'id': 701, 'main': 'Mist'}],</w:t>
+      </w:r>
+    </w:p>
+    <w:p>
+      <w:pPr>
+        <w:shd w:val="clear" w:color="auto" w:fill="FFFFFF"/>
+        <w:tabs>
+          <w:tab w:val="left" w:pos="916"/>
+          <w:tab w:val="left" w:pos="1832"/>
+          <w:tab w:val="left" w:pos="2748"/>
+          <w:tab w:val="left" w:pos="3664"/>
+          <w:tab w:val="left" w:pos="4580"/>
+          <w:tab w:val="left" w:pos="5496"/>
+          <w:tab w:val="left" w:pos="6412"/>
+          <w:tab w:val="left" w:pos="7328"/>
+          <w:tab w:val="left" w:pos="8244"/>
+          <w:tab w:val="left" w:pos="9160"/>
+          <w:tab w:val="left" w:pos="10076"/>
+          <w:tab w:val="left" w:pos="10992"/>
+          <w:tab w:val="left" w:pos="11908"/>
+          <w:tab w:val="left" w:pos="12824"/>
+          <w:tab w:val="left" w:pos="13740"/>
+          <w:tab w:val="left" w:pos="14656"/>
+        </w:tabs>
+        <w:wordWrap w:val="0"/>
+        <w:spacing w:after="0" w:line="240" w:lineRule="auto"/>
+        <w:textAlignment w:val="baseline"/>
+        <w:rPr>
+          <w:rFonts w:ascii="Courier New" w:eastAsia="Times New Roman" w:hAnsi="Courier New" w:cs="Courier New"/>
+          <w:color w:val="000000"/>
+          <w:sz w:val="21"/>
+          <w:szCs w:val="21"/>
+        </w:rPr>
+      </w:pPr>
+      <w:r>
+        <w:rPr>
+          <w:rFonts w:ascii="Courier New" w:eastAsia="Times New Roman" w:hAnsi="Courier New" w:cs="Courier New"/>
+          <w:color w:val="000000"/>
+          <w:sz w:val="21"/>
+          <w:szCs w:val="21"/>
+        </w:rPr>
+        <w:t xml:space="preserve"> </w:t>
+      </w:r>
+      <w:r>
+        <w:rPr>
+          <w:rFonts w:ascii="Courier New" w:eastAsia="Times New Roman" w:hAnsi="Courier New" w:cs="Courier New"/>
+          <w:color w:val="000000"/>
+          <w:sz w:val="21"/>
+          <w:szCs w:val="21"/>
+          <w:highlight w:val="lightGray"/>
+        </w:rPr>
+        <w:t>'wind': {'deg': 340, 'speed': 1.5}}</w:t>
+      </w:r>
+    </w:p>
+    <w:p>
+      <w:pPr>
+        <w:pStyle w:val="NoSpacing"/>
+      </w:pPr>
+    </w:p>
+    <w:p>
+      <w:pPr>
+        <w:pStyle w:val="NoSpacing"/>
       </w:pPr>
     </w:p>
     <w:p>
@@ -120,11 +1928,6 @@
       <w:pPr>
         <w:pStyle w:val="NoSpacing"/>
       </w:pPr>
-    </w:p>
-    <w:p>
-      <w:pPr>
-        <w:pStyle w:val="NoSpacing"/>
-      </w:pPr>
       <w:r>
         <w:t>## Background</w:t>
       </w:r>
@@ -267,32 +2070,56 @@
     <w:p>
       <w:pPr>
         <w:pStyle w:val="NoSpacing"/>
-      </w:pPr>
-      <w:r>
+        <w:rPr>
+          <w:b/>
+        </w:rPr>
+      </w:pPr>
+      <w:r>
+        <w:rPr>
+          <w:b/>
+        </w:rPr>
         <w:t>* Temperature (F) vs. Latitude</w:t>
       </w:r>
     </w:p>
     <w:p>
       <w:pPr>
         <w:pStyle w:val="NoSpacing"/>
-      </w:pPr>
-      <w:r>
+        <w:rPr>
+          <w:b/>
+        </w:rPr>
+      </w:pPr>
+      <w:r>
+        <w:rPr>
+          <w:b/>
+        </w:rPr>
         <w:t>* Humidity (%) vs. Latitude</w:t>
       </w:r>
     </w:p>
     <w:p>
       <w:pPr>
         <w:pStyle w:val="NoSpacing"/>
-      </w:pPr>
-      <w:r>
+        <w:rPr>
+          <w:b/>
+        </w:rPr>
+      </w:pPr>
+      <w:r>
+        <w:rPr>
+          <w:b/>
+        </w:rPr>
         <w:t>* Cloudiness (%) vs. Latitude</w:t>
       </w:r>
     </w:p>
     <w:p>
       <w:pPr>
         <w:pStyle w:val="NoSpacing"/>
-      </w:pPr>
-      <w:r>
+        <w:rPr>
+          <w:b/>
+        </w:rPr>
+      </w:pPr>
+      <w:r>
+        <w:rPr>
+          <w:b/>
+        </w:rPr>
         <w:t>* Wind Speed (mph) vs. Latitude</w:t>
       </w:r>
     </w:p>
@@ -445,6 +2272,7 @@
           <w:b/>
           <w:highlight w:val="yellow"/>
         </w:rPr>
+        <w:lastRenderedPageBreak/>
         <w:t>* You must include a written description of three observable trends based on the data.</w:t>
       </w:r>
     </w:p>
@@ -460,7 +2288,6 @@
           <w:b/>
           <w:highlight w:val="yellow"/>
         </w:rPr>
-        <w:lastRenderedPageBreak/>
         <w:t>* You must use proper labeling of your plots, including aspects like: Plot Titles (with date of analysis) and Axes Labels.</w:t>
       </w:r>
     </w:p>
@@ -1266,6 +3093,54 @@
       <w:shd w:val="clear" w:color="auto" w:fill="E1DFDD"/>
     </w:rPr>
   </w:style>
+  <w:style w:type="paragraph" w:styleId="HTMLPreformatted">
+    <w:name w:val="HTML Preformatted"/>
+    <w:basedOn w:val="Normal"/>
+    <w:link w:val="HTMLPreformattedChar"/>
+    <w:uiPriority w:val="99"/>
+    <w:semiHidden/>
+    <w:unhideWhenUsed/>
+    <w:rsid w:val="00AE5AC1"/>
+    <w:pPr>
+      <w:tabs>
+        <w:tab w:val="left" w:pos="916"/>
+        <w:tab w:val="left" w:pos="1832"/>
+        <w:tab w:val="left" w:pos="2748"/>
+        <w:tab w:val="left" w:pos="3664"/>
+        <w:tab w:val="left" w:pos="4580"/>
+        <w:tab w:val="left" w:pos="5496"/>
+        <w:tab w:val="left" w:pos="6412"/>
+        <w:tab w:val="left" w:pos="7328"/>
+        <w:tab w:val="left" w:pos="8244"/>
+        <w:tab w:val="left" w:pos="9160"/>
+        <w:tab w:val="left" w:pos="10076"/>
+        <w:tab w:val="left" w:pos="10992"/>
+        <w:tab w:val="left" w:pos="11908"/>
+        <w:tab w:val="left" w:pos="12824"/>
+        <w:tab w:val="left" w:pos="13740"/>
+        <w:tab w:val="left" w:pos="14656"/>
+      </w:tabs>
+      <w:spacing w:after="0" w:line="240" w:lineRule="auto"/>
+    </w:pPr>
+    <w:rPr>
+      <w:rFonts w:ascii="Courier New" w:eastAsia="Times New Roman" w:hAnsi="Courier New" w:cs="Courier New"/>
+      <w:sz w:val="20"/>
+      <w:szCs w:val="20"/>
+    </w:rPr>
+  </w:style>
+  <w:style w:type="character" w:customStyle="1" w:styleId="HTMLPreformattedChar">
+    <w:name w:val="HTML Preformatted Char"/>
+    <w:basedOn w:val="DefaultParagraphFont"/>
+    <w:link w:val="HTMLPreformatted"/>
+    <w:uiPriority w:val="99"/>
+    <w:semiHidden/>
+    <w:rsid w:val="00AE5AC1"/>
+    <w:rPr>
+      <w:rFonts w:ascii="Courier New" w:eastAsia="Times New Roman" w:hAnsi="Courier New" w:cs="Courier New"/>
+      <w:sz w:val="20"/>
+      <w:szCs w:val="20"/>
+    </w:rPr>
+  </w:style>
 </w:styles>
 </file>
 

</xml_diff>

<commit_message>
Weatherpy final commit 6-21a
</commit_message>
<xml_diff>
--- a/Python-APIs/instructions_apis_WeatherPy.docx
+++ b/Python-APIs/instructions_apis_WeatherPy.docx
@@ -201,8 +201,6 @@
       <w:r>
         <w:t>Interpret the results.</w:t>
       </w:r>
-      <w:bookmarkStart w:id="0" w:name="_GoBack"/>
-      <w:bookmarkEnd w:id="0"/>
     </w:p>
     <w:p>
       <w:pPr>
@@ -2500,6 +2498,56 @@
       </w:pPr>
       <w:r>
         <w:t>Data Boot Camp © 2018. All Rights Reserved.</w:t>
+      </w:r>
+    </w:p>
+    <w:p>
+      <w:pPr>
+        <w:pStyle w:val="NoSpacing"/>
+      </w:pPr>
+    </w:p>
+    <w:p>
+      <w:pPr>
+        <w:pStyle w:val="NoSpacing"/>
+      </w:pPr>
+      <w:bookmarkStart w:id="0" w:name="_GoBack"/>
+      <w:r>
+        <w:t>#Weather Analysis:</w:t>
+      </w:r>
+    </w:p>
+    <w:p>
+      <w:pPr>
+        <w:pStyle w:val="NoSpacing"/>
+        <w:ind w:firstLine="720"/>
+      </w:pPr>
+      <w:r>
+        <w:t xml:space="preserve">The plot of </w:t>
+      </w:r>
+      <w:r>
+        <w:rPr>
+          <w:b/>
+        </w:rPr>
+        <w:t>latitude vs weather</w:t>
+      </w:r>
+      <w:r>
+        <w:t xml:space="preserve"> indicates that the temperature is highest near the Tropic of cancer with latitude around</w:t>
+      </w:r>
+      <w:r>
+        <w:t xml:space="preserve"> 23.5 deg N. T The maximum temperatures in the northern hemisphere falls considerably moving north of the 23.5 deg latitude and moving south from the equator at 0 deg. There is also a wide variation in the maximum temperatures around the world based on the latitude. </w:t>
+      </w:r>
+    </w:p>
+    <w:bookmarkEnd w:id="0"/>
+    <w:p>
+      <w:pPr>
+        <w:pStyle w:val="NoSpacing"/>
+        <w:ind w:firstLine="720"/>
+      </w:pPr>
+    </w:p>
+    <w:p>
+      <w:pPr>
+        <w:pStyle w:val="NoSpacing"/>
+      </w:pPr>
+      <w:r>
+        <w:t xml:space="preserve"> </w:t>
       </w:r>
     </w:p>
     <w:sectPr>

</xml_diff>